<commit_message>
Mise en page + table des matières
</commit_message>
<xml_diff>
--- a/AnalyseFinale.docx
+++ b/AnalyseFinale.docx
@@ -20,7 +20,10 @@
         <w:jc w:val="center"/>
       </w:pPr>
       <w:r>
-        <w:t>Gabriel Leroux</w:t>
+        <w:t xml:space="preserve">Gabriel </w:t>
+      </w:r>
+      <w:r>
+        <w:t>LEROUX</w:t>
       </w:r>
     </w:p>
     <w:p>
@@ -29,7 +32,12 @@
         <w:jc w:val="center"/>
       </w:pPr>
       <w:r>
-        <w:t>Sébastien LAROUCHE</w:t>
+        <w:t>Sébastien LAROUC</w:t>
+      </w:r>
+      <w:bookmarkStart w:id="0" w:name="_GoBack"/>
+      <w:bookmarkEnd w:id="0"/>
+      <w:r>
+        <w:t>HE</w:t>
       </w:r>
     </w:p>
     <w:p>
@@ -38,7 +46,10 @@
         <w:jc w:val="center"/>
       </w:pPr>
       <w:r>
-        <w:t>David Bilodeau</w:t>
+        <w:t xml:space="preserve">David </w:t>
+      </w:r>
+      <w:r>
+        <w:t>BILODEAU</w:t>
       </w:r>
     </w:p>
     <w:p>
@@ -201,29 +212,983 @@
         <w:t>avril 2018</w:t>
       </w:r>
     </w:p>
+    <w:sdt>
+      <w:sdtPr>
+        <w:rPr>
+          <w:lang w:val="fr-FR"/>
+        </w:rPr>
+        <w:id w:val="1861006658"/>
+        <w:docPartObj>
+          <w:docPartGallery w:val="Table of Contents"/>
+          <w:docPartUnique/>
+        </w:docPartObj>
+      </w:sdtPr>
+      <w:sdtEndPr>
+        <w:rPr>
+          <w:rFonts w:ascii="Consolas" w:eastAsiaTheme="minorHAnsi" w:hAnsi="Consolas" w:cstheme="minorBidi"/>
+          <w:b/>
+          <w:bCs/>
+          <w:color w:val="auto"/>
+          <w:sz w:val="24"/>
+          <w:szCs w:val="22"/>
+          <w:lang w:eastAsia="en-US"/>
+        </w:rPr>
+      </w:sdtEndPr>
+      <w:sdtContent>
+        <w:p>
+          <w:pPr>
+            <w:pStyle w:val="En-ttedetabledesmatires"/>
+          </w:pPr>
+          <w:r>
+            <w:rPr>
+              <w:lang w:val="fr-FR"/>
+            </w:rPr>
+            <w:t>Table des matières</w:t>
+          </w:r>
+        </w:p>
+        <w:p>
+          <w:pPr>
+            <w:pStyle w:val="TM1"/>
+            <w:tabs>
+              <w:tab w:val="right" w:leader="dot" w:pos="8636"/>
+            </w:tabs>
+            <w:rPr>
+              <w:noProof/>
+            </w:rPr>
+          </w:pPr>
+          <w:r>
+            <w:fldChar w:fldCharType="begin"/>
+          </w:r>
+          <w:r>
+            <w:instrText xml:space="preserve"> TOC \o "1-3" \h \z \u </w:instrText>
+          </w:r>
+          <w:r>
+            <w:fldChar w:fldCharType="separate"/>
+          </w:r>
+          <w:hyperlink w:anchor="_Toc510784682" w:history="1">
+            <w:r>
+              <w:rPr>
+                <w:rStyle w:val="Lienhypertexte"/>
+                <w:noProof/>
+              </w:rPr>
+              <w:t>État actuel :</w:t>
+            </w:r>
+            <w:r>
+              <w:rPr>
+                <w:noProof/>
+                <w:webHidden/>
+              </w:rPr>
+              <w:tab/>
+            </w:r>
+            <w:r>
+              <w:rPr>
+                <w:noProof/>
+                <w:webHidden/>
+              </w:rPr>
+              <w:fldChar w:fldCharType="begin"/>
+            </w:r>
+            <w:r>
+              <w:rPr>
+                <w:noProof/>
+                <w:webHidden/>
+              </w:rPr>
+              <w:instrText xml:space="preserve"> PAGEREF _Toc510784682 \h </w:instrText>
+            </w:r>
+            <w:r>
+              <w:rPr>
+                <w:noProof/>
+                <w:webHidden/>
+              </w:rPr>
+            </w:r>
+            <w:r>
+              <w:rPr>
+                <w:noProof/>
+                <w:webHidden/>
+              </w:rPr>
+              <w:fldChar w:fldCharType="separate"/>
+            </w:r>
+            <w:r>
+              <w:rPr>
+                <w:noProof/>
+                <w:webHidden/>
+              </w:rPr>
+              <w:t>3</w:t>
+            </w:r>
+            <w:r>
+              <w:rPr>
+                <w:noProof/>
+                <w:webHidden/>
+              </w:rPr>
+              <w:fldChar w:fldCharType="end"/>
+            </w:r>
+          </w:hyperlink>
+        </w:p>
+        <w:p>
+          <w:pPr>
+            <w:pStyle w:val="TM2"/>
+            <w:tabs>
+              <w:tab w:val="right" w:leader="dot" w:pos="8636"/>
+            </w:tabs>
+            <w:rPr>
+              <w:noProof/>
+            </w:rPr>
+          </w:pPr>
+          <w:hyperlink w:anchor="_Toc510784683" w:history="1">
+            <w:r>
+              <w:rPr>
+                <w:rStyle w:val="Lienhypertexte"/>
+                <w:noProof/>
+              </w:rPr>
+              <w:t>Pédagogie</w:t>
+            </w:r>
+            <w:r>
+              <w:rPr>
+                <w:noProof/>
+                <w:webHidden/>
+              </w:rPr>
+              <w:tab/>
+            </w:r>
+            <w:r>
+              <w:rPr>
+                <w:noProof/>
+                <w:webHidden/>
+              </w:rPr>
+              <w:fldChar w:fldCharType="begin"/>
+            </w:r>
+            <w:r>
+              <w:rPr>
+                <w:noProof/>
+                <w:webHidden/>
+              </w:rPr>
+              <w:instrText xml:space="preserve"> PAGEREF _Toc510784683 \h </w:instrText>
+            </w:r>
+            <w:r>
+              <w:rPr>
+                <w:noProof/>
+                <w:webHidden/>
+              </w:rPr>
+            </w:r>
+            <w:r>
+              <w:rPr>
+                <w:noProof/>
+                <w:webHidden/>
+              </w:rPr>
+              <w:fldChar w:fldCharType="separate"/>
+            </w:r>
+            <w:r>
+              <w:rPr>
+                <w:noProof/>
+                <w:webHidden/>
+              </w:rPr>
+              <w:t>3</w:t>
+            </w:r>
+            <w:r>
+              <w:rPr>
+                <w:noProof/>
+                <w:webHidden/>
+              </w:rPr>
+              <w:fldChar w:fldCharType="end"/>
+            </w:r>
+          </w:hyperlink>
+        </w:p>
+        <w:p>
+          <w:pPr>
+            <w:pStyle w:val="TM3"/>
+            <w:tabs>
+              <w:tab w:val="right" w:leader="dot" w:pos="8636"/>
+            </w:tabs>
+            <w:rPr>
+              <w:noProof/>
+            </w:rPr>
+          </w:pPr>
+          <w:hyperlink w:anchor="_Toc510784684" w:history="1">
+            <w:r>
+              <w:rPr>
+                <w:rStyle w:val="Lienhypertexte"/>
+                <w:noProof/>
+              </w:rPr>
+              <w:t>Description :</w:t>
+            </w:r>
+            <w:r>
+              <w:rPr>
+                <w:noProof/>
+                <w:webHidden/>
+              </w:rPr>
+              <w:tab/>
+            </w:r>
+            <w:r>
+              <w:rPr>
+                <w:noProof/>
+                <w:webHidden/>
+              </w:rPr>
+              <w:fldChar w:fldCharType="begin"/>
+            </w:r>
+            <w:r>
+              <w:rPr>
+                <w:noProof/>
+                <w:webHidden/>
+              </w:rPr>
+              <w:instrText xml:space="preserve"> PAGEREF _Toc510784684 \h </w:instrText>
+            </w:r>
+            <w:r>
+              <w:rPr>
+                <w:noProof/>
+                <w:webHidden/>
+              </w:rPr>
+            </w:r>
+            <w:r>
+              <w:rPr>
+                <w:noProof/>
+                <w:webHidden/>
+              </w:rPr>
+              <w:fldChar w:fldCharType="separate"/>
+            </w:r>
+            <w:r>
+              <w:rPr>
+                <w:noProof/>
+                <w:webHidden/>
+              </w:rPr>
+              <w:t>3</w:t>
+            </w:r>
+            <w:r>
+              <w:rPr>
+                <w:noProof/>
+                <w:webHidden/>
+              </w:rPr>
+              <w:fldChar w:fldCharType="end"/>
+            </w:r>
+          </w:hyperlink>
+        </w:p>
+        <w:p>
+          <w:pPr>
+            <w:pStyle w:val="TM3"/>
+            <w:tabs>
+              <w:tab w:val="right" w:leader="dot" w:pos="8636"/>
+            </w:tabs>
+            <w:rPr>
+              <w:noProof/>
+            </w:rPr>
+          </w:pPr>
+          <w:hyperlink w:anchor="_Toc510784685" w:history="1">
+            <w:r>
+              <w:rPr>
+                <w:rStyle w:val="Lienhypertexte"/>
+                <w:noProof/>
+              </w:rPr>
+              <w:t>Gestion de devis ministériels :</w:t>
+            </w:r>
+            <w:r>
+              <w:rPr>
+                <w:noProof/>
+                <w:webHidden/>
+              </w:rPr>
+              <w:tab/>
+            </w:r>
+            <w:r>
+              <w:rPr>
+                <w:noProof/>
+                <w:webHidden/>
+              </w:rPr>
+              <w:fldChar w:fldCharType="begin"/>
+            </w:r>
+            <w:r>
+              <w:rPr>
+                <w:noProof/>
+                <w:webHidden/>
+              </w:rPr>
+              <w:instrText xml:space="preserve"> PAGEREF _Toc510784685 \h </w:instrText>
+            </w:r>
+            <w:r>
+              <w:rPr>
+                <w:noProof/>
+                <w:webHidden/>
+              </w:rPr>
+            </w:r>
+            <w:r>
+              <w:rPr>
+                <w:noProof/>
+                <w:webHidden/>
+              </w:rPr>
+              <w:fldChar w:fldCharType="separate"/>
+            </w:r>
+            <w:r>
+              <w:rPr>
+                <w:noProof/>
+                <w:webHidden/>
+              </w:rPr>
+              <w:t>3</w:t>
+            </w:r>
+            <w:r>
+              <w:rPr>
+                <w:noProof/>
+                <w:webHidden/>
+              </w:rPr>
+              <w:fldChar w:fldCharType="end"/>
+            </w:r>
+          </w:hyperlink>
+        </w:p>
+        <w:p>
+          <w:pPr>
+            <w:pStyle w:val="TM3"/>
+            <w:tabs>
+              <w:tab w:val="right" w:leader="dot" w:pos="8636"/>
+            </w:tabs>
+            <w:rPr>
+              <w:noProof/>
+            </w:rPr>
+          </w:pPr>
+          <w:hyperlink w:anchor="_Toc510784686" w:history="1">
+            <w:r>
+              <w:rPr>
+                <w:rStyle w:val="Lienhypertexte"/>
+                <w:noProof/>
+              </w:rPr>
+              <w:t>Gestion des plans cadres :</w:t>
+            </w:r>
+            <w:r>
+              <w:rPr>
+                <w:noProof/>
+                <w:webHidden/>
+              </w:rPr>
+              <w:tab/>
+            </w:r>
+            <w:r>
+              <w:rPr>
+                <w:noProof/>
+                <w:webHidden/>
+              </w:rPr>
+              <w:fldChar w:fldCharType="begin"/>
+            </w:r>
+            <w:r>
+              <w:rPr>
+                <w:noProof/>
+                <w:webHidden/>
+              </w:rPr>
+              <w:instrText xml:space="preserve"> PAGEREF _Toc510784686 \h </w:instrText>
+            </w:r>
+            <w:r>
+              <w:rPr>
+                <w:noProof/>
+                <w:webHidden/>
+              </w:rPr>
+            </w:r>
+            <w:r>
+              <w:rPr>
+                <w:noProof/>
+                <w:webHidden/>
+              </w:rPr>
+              <w:fldChar w:fldCharType="separate"/>
+            </w:r>
+            <w:r>
+              <w:rPr>
+                <w:noProof/>
+                <w:webHidden/>
+              </w:rPr>
+              <w:t>3</w:t>
+            </w:r>
+            <w:r>
+              <w:rPr>
+                <w:noProof/>
+                <w:webHidden/>
+              </w:rPr>
+              <w:fldChar w:fldCharType="end"/>
+            </w:r>
+          </w:hyperlink>
+        </w:p>
+        <w:p>
+          <w:pPr>
+            <w:pStyle w:val="TM3"/>
+            <w:tabs>
+              <w:tab w:val="right" w:leader="dot" w:pos="8636"/>
+            </w:tabs>
+            <w:rPr>
+              <w:noProof/>
+            </w:rPr>
+          </w:pPr>
+          <w:hyperlink w:anchor="_Toc510784687" w:history="1">
+            <w:r>
+              <w:rPr>
+                <w:rStyle w:val="Lienhypertexte"/>
+                <w:noProof/>
+              </w:rPr>
+              <w:t>Gestion de la grille de cours :</w:t>
+            </w:r>
+            <w:r>
+              <w:rPr>
+                <w:noProof/>
+                <w:webHidden/>
+              </w:rPr>
+              <w:tab/>
+            </w:r>
+            <w:r>
+              <w:rPr>
+                <w:noProof/>
+                <w:webHidden/>
+              </w:rPr>
+              <w:fldChar w:fldCharType="begin"/>
+            </w:r>
+            <w:r>
+              <w:rPr>
+                <w:noProof/>
+                <w:webHidden/>
+              </w:rPr>
+              <w:instrText xml:space="preserve"> PAGEREF _Toc510784687 \h </w:instrText>
+            </w:r>
+            <w:r>
+              <w:rPr>
+                <w:noProof/>
+                <w:webHidden/>
+              </w:rPr>
+            </w:r>
+            <w:r>
+              <w:rPr>
+                <w:noProof/>
+                <w:webHidden/>
+              </w:rPr>
+              <w:fldChar w:fldCharType="separate"/>
+            </w:r>
+            <w:r>
+              <w:rPr>
+                <w:noProof/>
+                <w:webHidden/>
+              </w:rPr>
+              <w:t>3</w:t>
+            </w:r>
+            <w:r>
+              <w:rPr>
+                <w:noProof/>
+                <w:webHidden/>
+              </w:rPr>
+              <w:fldChar w:fldCharType="end"/>
+            </w:r>
+          </w:hyperlink>
+        </w:p>
+        <w:p>
+          <w:pPr>
+            <w:pStyle w:val="TM2"/>
+            <w:tabs>
+              <w:tab w:val="right" w:leader="dot" w:pos="8636"/>
+            </w:tabs>
+            <w:rPr>
+              <w:noProof/>
+            </w:rPr>
+          </w:pPr>
+          <w:hyperlink w:anchor="_Toc510784688" w:history="1">
+            <w:r>
+              <w:rPr>
+                <w:rStyle w:val="Lienhypertexte"/>
+                <w:noProof/>
+              </w:rPr>
+              <w:t>Console d’administration</w:t>
+            </w:r>
+            <w:r>
+              <w:rPr>
+                <w:noProof/>
+                <w:webHidden/>
+              </w:rPr>
+              <w:tab/>
+            </w:r>
+            <w:r>
+              <w:rPr>
+                <w:noProof/>
+                <w:webHidden/>
+              </w:rPr>
+              <w:fldChar w:fldCharType="begin"/>
+            </w:r>
+            <w:r>
+              <w:rPr>
+                <w:noProof/>
+                <w:webHidden/>
+              </w:rPr>
+              <w:instrText xml:space="preserve"> PAGEREF _Toc510784688 \h </w:instrText>
+            </w:r>
+            <w:r>
+              <w:rPr>
+                <w:noProof/>
+                <w:webHidden/>
+              </w:rPr>
+            </w:r>
+            <w:r>
+              <w:rPr>
+                <w:noProof/>
+                <w:webHidden/>
+              </w:rPr>
+              <w:fldChar w:fldCharType="separate"/>
+            </w:r>
+            <w:r>
+              <w:rPr>
+                <w:noProof/>
+                <w:webHidden/>
+              </w:rPr>
+              <w:t>3</w:t>
+            </w:r>
+            <w:r>
+              <w:rPr>
+                <w:noProof/>
+                <w:webHidden/>
+              </w:rPr>
+              <w:fldChar w:fldCharType="end"/>
+            </w:r>
+          </w:hyperlink>
+        </w:p>
+        <w:p>
+          <w:pPr>
+            <w:pStyle w:val="TM3"/>
+            <w:tabs>
+              <w:tab w:val="right" w:leader="dot" w:pos="8636"/>
+            </w:tabs>
+            <w:rPr>
+              <w:noProof/>
+            </w:rPr>
+          </w:pPr>
+          <w:hyperlink w:anchor="_Toc510784689" w:history="1">
+            <w:r>
+              <w:rPr>
+                <w:rStyle w:val="Lienhypertexte"/>
+                <w:noProof/>
+              </w:rPr>
+              <w:t>Description :</w:t>
+            </w:r>
+            <w:r>
+              <w:rPr>
+                <w:noProof/>
+                <w:webHidden/>
+              </w:rPr>
+              <w:tab/>
+            </w:r>
+            <w:r>
+              <w:rPr>
+                <w:noProof/>
+                <w:webHidden/>
+              </w:rPr>
+              <w:fldChar w:fldCharType="begin"/>
+            </w:r>
+            <w:r>
+              <w:rPr>
+                <w:noProof/>
+                <w:webHidden/>
+              </w:rPr>
+              <w:instrText xml:space="preserve"> PAGEREF _Toc510784689 \h </w:instrText>
+            </w:r>
+            <w:r>
+              <w:rPr>
+                <w:noProof/>
+                <w:webHidden/>
+              </w:rPr>
+            </w:r>
+            <w:r>
+              <w:rPr>
+                <w:noProof/>
+                <w:webHidden/>
+              </w:rPr>
+              <w:fldChar w:fldCharType="separate"/>
+            </w:r>
+            <w:r>
+              <w:rPr>
+                <w:noProof/>
+                <w:webHidden/>
+              </w:rPr>
+              <w:t>3</w:t>
+            </w:r>
+            <w:r>
+              <w:rPr>
+                <w:noProof/>
+                <w:webHidden/>
+              </w:rPr>
+              <w:fldChar w:fldCharType="end"/>
+            </w:r>
+          </w:hyperlink>
+        </w:p>
+        <w:p>
+          <w:pPr>
+            <w:pStyle w:val="TM3"/>
+            <w:tabs>
+              <w:tab w:val="right" w:leader="dot" w:pos="8636"/>
+            </w:tabs>
+            <w:rPr>
+              <w:noProof/>
+            </w:rPr>
+          </w:pPr>
+          <w:hyperlink w:anchor="_Toc510784690" w:history="1">
+            <w:r>
+              <w:rPr>
+                <w:rStyle w:val="Lienhypertexte"/>
+                <w:noProof/>
+              </w:rPr>
+              <w:t>Gestion des devis ministériels :</w:t>
+            </w:r>
+            <w:r>
+              <w:rPr>
+                <w:noProof/>
+                <w:webHidden/>
+              </w:rPr>
+              <w:tab/>
+            </w:r>
+            <w:r>
+              <w:rPr>
+                <w:noProof/>
+                <w:webHidden/>
+              </w:rPr>
+              <w:fldChar w:fldCharType="begin"/>
+            </w:r>
+            <w:r>
+              <w:rPr>
+                <w:noProof/>
+                <w:webHidden/>
+              </w:rPr>
+              <w:instrText xml:space="preserve"> PAGEREF _Toc510784690 \h </w:instrText>
+            </w:r>
+            <w:r>
+              <w:rPr>
+                <w:noProof/>
+                <w:webHidden/>
+              </w:rPr>
+            </w:r>
+            <w:r>
+              <w:rPr>
+                <w:noProof/>
+                <w:webHidden/>
+              </w:rPr>
+              <w:fldChar w:fldCharType="separate"/>
+            </w:r>
+            <w:r>
+              <w:rPr>
+                <w:noProof/>
+                <w:webHidden/>
+              </w:rPr>
+              <w:t>3</w:t>
+            </w:r>
+            <w:r>
+              <w:rPr>
+                <w:noProof/>
+                <w:webHidden/>
+              </w:rPr>
+              <w:fldChar w:fldCharType="end"/>
+            </w:r>
+          </w:hyperlink>
+        </w:p>
+        <w:p>
+          <w:pPr>
+            <w:pStyle w:val="TM3"/>
+            <w:tabs>
+              <w:tab w:val="right" w:leader="dot" w:pos="8636"/>
+            </w:tabs>
+            <w:rPr>
+              <w:noProof/>
+            </w:rPr>
+          </w:pPr>
+          <w:hyperlink w:anchor="_Toc510784691" w:history="1">
+            <w:r>
+              <w:rPr>
+                <w:rStyle w:val="Lienhypertexte"/>
+                <w:noProof/>
+              </w:rPr>
+              <w:t>Gestion des programmes :</w:t>
+            </w:r>
+            <w:r>
+              <w:rPr>
+                <w:noProof/>
+                <w:webHidden/>
+              </w:rPr>
+              <w:tab/>
+            </w:r>
+            <w:r>
+              <w:rPr>
+                <w:noProof/>
+                <w:webHidden/>
+              </w:rPr>
+              <w:fldChar w:fldCharType="begin"/>
+            </w:r>
+            <w:r>
+              <w:rPr>
+                <w:noProof/>
+                <w:webHidden/>
+              </w:rPr>
+              <w:instrText xml:space="preserve"> PAGEREF _Toc510784691 \h </w:instrText>
+            </w:r>
+            <w:r>
+              <w:rPr>
+                <w:noProof/>
+                <w:webHidden/>
+              </w:rPr>
+            </w:r>
+            <w:r>
+              <w:rPr>
+                <w:noProof/>
+                <w:webHidden/>
+              </w:rPr>
+              <w:fldChar w:fldCharType="separate"/>
+            </w:r>
+            <w:r>
+              <w:rPr>
+                <w:noProof/>
+                <w:webHidden/>
+              </w:rPr>
+              <w:t>3</w:t>
+            </w:r>
+            <w:r>
+              <w:rPr>
+                <w:noProof/>
+                <w:webHidden/>
+              </w:rPr>
+              <w:fldChar w:fldCharType="end"/>
+            </w:r>
+          </w:hyperlink>
+        </w:p>
+        <w:p>
+          <w:pPr>
+            <w:pStyle w:val="TM3"/>
+            <w:tabs>
+              <w:tab w:val="right" w:leader="dot" w:pos="8636"/>
+            </w:tabs>
+            <w:rPr>
+              <w:noProof/>
+            </w:rPr>
+          </w:pPr>
+          <w:hyperlink w:anchor="_Toc510784692" w:history="1">
+            <w:r>
+              <w:rPr>
+                <w:rStyle w:val="Lienhypertexte"/>
+                <w:noProof/>
+              </w:rPr>
+              <w:t>Gestion des utilisateurs :</w:t>
+            </w:r>
+            <w:r>
+              <w:rPr>
+                <w:noProof/>
+                <w:webHidden/>
+              </w:rPr>
+              <w:tab/>
+            </w:r>
+            <w:r>
+              <w:rPr>
+                <w:noProof/>
+                <w:webHidden/>
+              </w:rPr>
+              <w:fldChar w:fldCharType="begin"/>
+            </w:r>
+            <w:r>
+              <w:rPr>
+                <w:noProof/>
+                <w:webHidden/>
+              </w:rPr>
+              <w:instrText xml:space="preserve"> PAGEREF _Toc510784692 \h </w:instrText>
+            </w:r>
+            <w:r>
+              <w:rPr>
+                <w:noProof/>
+                <w:webHidden/>
+              </w:rPr>
+            </w:r>
+            <w:r>
+              <w:rPr>
+                <w:noProof/>
+                <w:webHidden/>
+              </w:rPr>
+              <w:fldChar w:fldCharType="separate"/>
+            </w:r>
+            <w:r>
+              <w:rPr>
+                <w:noProof/>
+                <w:webHidden/>
+              </w:rPr>
+              <w:t>3</w:t>
+            </w:r>
+            <w:r>
+              <w:rPr>
+                <w:noProof/>
+                <w:webHidden/>
+              </w:rPr>
+              <w:fldChar w:fldCharType="end"/>
+            </w:r>
+          </w:hyperlink>
+        </w:p>
+        <w:p>
+          <w:pPr>
+            <w:pStyle w:val="TM2"/>
+            <w:tabs>
+              <w:tab w:val="right" w:leader="dot" w:pos="8636"/>
+            </w:tabs>
+            <w:rPr>
+              <w:noProof/>
+            </w:rPr>
+          </w:pPr>
+          <w:hyperlink w:anchor="_Toc510784693" w:history="1">
+            <w:r>
+              <w:rPr>
+                <w:rStyle w:val="Lienhypertexte"/>
+                <w:noProof/>
+              </w:rPr>
+              <w:t>Rapports</w:t>
+            </w:r>
+            <w:r>
+              <w:rPr>
+                <w:noProof/>
+                <w:webHidden/>
+              </w:rPr>
+              <w:tab/>
+            </w:r>
+            <w:r>
+              <w:rPr>
+                <w:noProof/>
+                <w:webHidden/>
+              </w:rPr>
+              <w:fldChar w:fldCharType="begin"/>
+            </w:r>
+            <w:r>
+              <w:rPr>
+                <w:noProof/>
+                <w:webHidden/>
+              </w:rPr>
+              <w:instrText xml:space="preserve"> PAGEREF _Toc510784693 \h </w:instrText>
+            </w:r>
+            <w:r>
+              <w:rPr>
+                <w:noProof/>
+                <w:webHidden/>
+              </w:rPr>
+            </w:r>
+            <w:r>
+              <w:rPr>
+                <w:noProof/>
+                <w:webHidden/>
+              </w:rPr>
+              <w:fldChar w:fldCharType="separate"/>
+            </w:r>
+            <w:r>
+              <w:rPr>
+                <w:noProof/>
+                <w:webHidden/>
+              </w:rPr>
+              <w:t>4</w:t>
+            </w:r>
+            <w:r>
+              <w:rPr>
+                <w:noProof/>
+                <w:webHidden/>
+              </w:rPr>
+              <w:fldChar w:fldCharType="end"/>
+            </w:r>
+          </w:hyperlink>
+        </w:p>
+        <w:p>
+          <w:pPr>
+            <w:pStyle w:val="TM3"/>
+            <w:tabs>
+              <w:tab w:val="right" w:leader="dot" w:pos="8636"/>
+            </w:tabs>
+            <w:rPr>
+              <w:noProof/>
+            </w:rPr>
+          </w:pPr>
+          <w:hyperlink w:anchor="_Toc510784694" w:history="1">
+            <w:r>
+              <w:rPr>
+                <w:rStyle w:val="Lienhypertexte"/>
+                <w:noProof/>
+              </w:rPr>
+              <w:t>Description :</w:t>
+            </w:r>
+            <w:r>
+              <w:rPr>
+                <w:noProof/>
+                <w:webHidden/>
+              </w:rPr>
+              <w:tab/>
+            </w:r>
+            <w:r>
+              <w:rPr>
+                <w:noProof/>
+                <w:webHidden/>
+              </w:rPr>
+              <w:fldChar w:fldCharType="begin"/>
+            </w:r>
+            <w:r>
+              <w:rPr>
+                <w:noProof/>
+                <w:webHidden/>
+              </w:rPr>
+              <w:instrText xml:space="preserve"> PAGEREF _Toc510784694 \h </w:instrText>
+            </w:r>
+            <w:r>
+              <w:rPr>
+                <w:noProof/>
+                <w:webHidden/>
+              </w:rPr>
+            </w:r>
+            <w:r>
+              <w:rPr>
+                <w:noProof/>
+                <w:webHidden/>
+              </w:rPr>
+              <w:fldChar w:fldCharType="separate"/>
+            </w:r>
+            <w:r>
+              <w:rPr>
+                <w:noProof/>
+                <w:webHidden/>
+              </w:rPr>
+              <w:t>4</w:t>
+            </w:r>
+            <w:r>
+              <w:rPr>
+                <w:noProof/>
+                <w:webHidden/>
+              </w:rPr>
+              <w:fldChar w:fldCharType="end"/>
+            </w:r>
+          </w:hyperlink>
+        </w:p>
+        <w:p>
+          <w:r>
+            <w:rPr>
+              <w:b/>
+              <w:bCs/>
+              <w:lang w:val="fr-FR"/>
+            </w:rPr>
+            <w:fldChar w:fldCharType="end"/>
+          </w:r>
+        </w:p>
+      </w:sdtContent>
+    </w:sdt>
+    <w:p>
+      <w:pPr>
+        <w:rPr>
+          <w:rFonts w:eastAsiaTheme="majorEastAsia" w:cstheme="majorBidi"/>
+          <w:b/>
+          <w:sz w:val="32"/>
+          <w:szCs w:val="32"/>
+        </w:rPr>
+      </w:pPr>
+      <w:r>
+        <w:br w:type="page"/>
+      </w:r>
+    </w:p>
     <w:p>
       <w:pPr>
         <w:pStyle w:val="Titre1"/>
       </w:pPr>
+      <w:bookmarkStart w:id="1" w:name="_Toc510784682"/>
       <w:r>
         <w:lastRenderedPageBreak/>
         <w:t>État actuel :</w:t>
       </w:r>
-    </w:p>
-    <w:p>
-      <w:pPr>
-        <w:spacing w:line="480" w:lineRule="auto"/>
-      </w:pPr>
-    </w:p>
-    <w:p>
-      <w:pPr>
-        <w:spacing w:line="480" w:lineRule="auto"/>
-      </w:pPr>
-      <w:r>
-        <w:t xml:space="preserve">Petite description sur ce qu’est </w:t>
-      </w:r>
-      <w:r>
-        <w:t>« État actuel »</w:t>
+      <w:bookmarkEnd w:id="1"/>
+    </w:p>
+    <w:p>
+      <w:pPr>
+        <w:pStyle w:val="Sansinterligne"/>
+      </w:pPr>
+    </w:p>
+    <w:p>
+      <w:pPr>
+        <w:pStyle w:val="Sansinterligne"/>
+      </w:pPr>
+      <w:r>
+        <w:t xml:space="preserve">L’objectif de cette section consiste à </w:t>
+      </w:r>
+      <w:r>
+        <w:t xml:space="preserve">détailler l’état du site web en date d’avant-projet. Le site est séparé par écran. </w:t>
       </w:r>
     </w:p>
     <w:p>
@@ -235,64 +1200,81 @@
       <w:pPr>
         <w:pStyle w:val="Titre2"/>
       </w:pPr>
+      <w:bookmarkStart w:id="2" w:name="_Toc510784683"/>
       <w:r>
         <w:t>Pédagogie</w:t>
       </w:r>
+      <w:bookmarkEnd w:id="2"/>
     </w:p>
     <w:p/>
     <w:p>
+      <w:pPr>
+        <w:pStyle w:val="Titre3"/>
+      </w:pPr>
+      <w:bookmarkStart w:id="3" w:name="_Toc510784684"/>
       <w:r>
         <w:t>Description :</w:t>
       </w:r>
+      <w:bookmarkEnd w:id="3"/>
       <w:r>
         <w:t xml:space="preserve"> </w:t>
       </w:r>
     </w:p>
     <w:p>
-      <w:proofErr w:type="spellStart"/>
       <w:r>
         <w:t>Blahblah</w:t>
       </w:r>
-      <w:proofErr w:type="spellEnd"/>
     </w:p>
     <w:p/>
     <w:p>
+      <w:pPr>
+        <w:pStyle w:val="Titre3"/>
+      </w:pPr>
+      <w:bookmarkStart w:id="4" w:name="_Toc510784685"/>
       <w:r>
         <w:t>Gestion de devis ministériels :</w:t>
       </w:r>
-    </w:p>
-    <w:p>
-      <w:proofErr w:type="spellStart"/>
+      <w:bookmarkEnd w:id="4"/>
+    </w:p>
+    <w:p>
       <w:r>
         <w:t>Blablah</w:t>
       </w:r>
-      <w:proofErr w:type="spellEnd"/>
     </w:p>
     <w:p/>
     <w:p>
+      <w:pPr>
+        <w:pStyle w:val="Titre3"/>
+      </w:pPr>
+      <w:bookmarkStart w:id="5" w:name="_Toc510784686"/>
       <w:r>
         <w:t>Gestion des plans cadres :</w:t>
       </w:r>
-    </w:p>
-    <w:p>
-      <w:proofErr w:type="spellStart"/>
+      <w:bookmarkEnd w:id="5"/>
+    </w:p>
+    <w:p>
       <w:r>
         <w:t>Blahblah</w:t>
       </w:r>
-      <w:proofErr w:type="spellEnd"/>
     </w:p>
     <w:p/>
     <w:p>
-      <w:r>
-        <w:t xml:space="preserve">Gestion de la grille de cours : </w:t>
-      </w:r>
-    </w:p>
-    <w:p>
-      <w:proofErr w:type="spellStart"/>
+      <w:pPr>
+        <w:pStyle w:val="Titre3"/>
+      </w:pPr>
+      <w:bookmarkStart w:id="6" w:name="_Toc510784687"/>
+      <w:r>
+        <w:t>Gestion de la grille de cours :</w:t>
+      </w:r>
+      <w:bookmarkEnd w:id="6"/>
+      <w:r>
+        <w:t xml:space="preserve"> </w:t>
+      </w:r>
+    </w:p>
+    <w:p>
       <w:r>
         <w:t>Blahblah</w:t>
       </w:r>
-      <w:proofErr w:type="spellEnd"/>
     </w:p>
     <w:p>
       <w:pPr>
@@ -321,66 +1303,78 @@
       <w:pPr>
         <w:pStyle w:val="Titre2"/>
       </w:pPr>
+      <w:bookmarkStart w:id="7" w:name="_Toc510784688"/>
       <w:r>
         <w:t>Console d’administration</w:t>
       </w:r>
+      <w:bookmarkEnd w:id="7"/>
     </w:p>
     <w:p/>
     <w:p>
+      <w:pPr>
+        <w:pStyle w:val="Titre3"/>
+      </w:pPr>
+      <w:bookmarkStart w:id="8" w:name="_Toc510784689"/>
       <w:r>
         <w:t>Description :</w:t>
       </w:r>
-    </w:p>
-    <w:p>
-      <w:proofErr w:type="spellStart"/>
+      <w:bookmarkEnd w:id="8"/>
+    </w:p>
+    <w:p>
       <w:r>
         <w:t>BlaBlah</w:t>
       </w:r>
-      <w:proofErr w:type="spellEnd"/>
     </w:p>
     <w:p/>
     <w:p>
-      <w:bookmarkStart w:id="0" w:name="_GoBack"/>
-      <w:bookmarkEnd w:id="0"/>
+      <w:pPr>
+        <w:pStyle w:val="Titre3"/>
+      </w:pPr>
+      <w:bookmarkStart w:id="9" w:name="_Toc510784690"/>
       <w:r>
         <w:t>Gestion des devis ministériels</w:t>
       </w:r>
       <w:r>
         <w:t> :</w:t>
       </w:r>
-    </w:p>
-    <w:p>
-      <w:proofErr w:type="spellStart"/>
+      <w:bookmarkEnd w:id="9"/>
+    </w:p>
+    <w:p>
       <w:r>
         <w:t>BlaBlah</w:t>
       </w:r>
-      <w:proofErr w:type="spellEnd"/>
     </w:p>
     <w:p/>
     <w:p>
+      <w:pPr>
+        <w:pStyle w:val="Titre3"/>
+      </w:pPr>
+      <w:bookmarkStart w:id="10" w:name="_Toc510784691"/>
       <w:r>
         <w:t>Gestion des programmes :</w:t>
       </w:r>
-    </w:p>
-    <w:p>
-      <w:proofErr w:type="spellStart"/>
+      <w:bookmarkEnd w:id="10"/>
+    </w:p>
+    <w:p>
       <w:r>
         <w:t>BlaBlah</w:t>
       </w:r>
-      <w:proofErr w:type="spellEnd"/>
     </w:p>
     <w:p/>
     <w:p>
+      <w:pPr>
+        <w:pStyle w:val="Titre3"/>
+      </w:pPr>
+      <w:bookmarkStart w:id="11" w:name="_Toc510784692"/>
       <w:r>
         <w:t>Gestion des utilisateurs :</w:t>
       </w:r>
-    </w:p>
-    <w:p>
-      <w:proofErr w:type="spellStart"/>
+      <w:bookmarkEnd w:id="11"/>
+    </w:p>
+    <w:p>
       <w:r>
         <w:t>BlaBlah</w:t>
       </w:r>
-      <w:proofErr w:type="spellEnd"/>
     </w:p>
     <w:p/>
     <w:p/>
@@ -393,11 +1387,9 @@
         </w:numPr>
         <w:spacing w:line="480" w:lineRule="auto"/>
       </w:pPr>
-      <w:proofErr w:type="spellStart"/>
       <w:r>
         <w:t>Admins</w:t>
       </w:r>
-      <w:proofErr w:type="spellEnd"/>
     </w:p>
     <w:p>
       <w:pPr>
@@ -408,14 +1400,24 @@
       <w:pPr>
         <w:pStyle w:val="Titre2"/>
       </w:pPr>
+      <w:bookmarkStart w:id="12" w:name="_Toc510784693"/>
       <w:r>
         <w:t>Rapports</w:t>
       </w:r>
+      <w:bookmarkEnd w:id="12"/>
     </w:p>
     <w:p/>
     <w:p>
-      <w:r>
-        <w:t xml:space="preserve">Description : </w:t>
+      <w:pPr>
+        <w:pStyle w:val="Titre3"/>
+      </w:pPr>
+      <w:bookmarkStart w:id="13" w:name="_Toc510784694"/>
+      <w:r>
+        <w:t>Description :</w:t>
+      </w:r>
+      <w:bookmarkEnd w:id="13"/>
+      <w:r>
+        <w:t xml:space="preserve"> </w:t>
       </w:r>
     </w:p>
     <w:p/>
@@ -477,13 +1479,8 @@
       <w:pPr>
         <w:spacing w:line="480" w:lineRule="auto"/>
       </w:pPr>
-      <w:proofErr w:type="spellStart"/>
-      <w:r>
-        <w:t>Roles</w:t>
-      </w:r>
-      <w:proofErr w:type="spellEnd"/>
-      <w:r>
-        <w:t>:</w:t>
+      <w:r>
+        <w:t>Roles:</w:t>
       </w:r>
     </w:p>
     <w:p>
@@ -507,34 +1504,16 @@
         <w:spacing w:line="480" w:lineRule="auto"/>
       </w:pPr>
       <w:r>
-        <w:t>RCD (</w:t>
-      </w:r>
-      <w:proofErr w:type="spellStart"/>
-      <w:r>
-        <w:t>Reponsable</w:t>
-      </w:r>
-      <w:proofErr w:type="spellEnd"/>
-      <w:r>
-        <w:t xml:space="preserve"> coordination </w:t>
-      </w:r>
-      <w:proofErr w:type="spellStart"/>
-      <w:r>
-        <w:t>Departementale</w:t>
-      </w:r>
-      <w:proofErr w:type="spellEnd"/>
-      <w:r>
-        <w:t>)</w:t>
-      </w:r>
-    </w:p>
-    <w:p>
-      <w:pPr>
-        <w:spacing w:line="480" w:lineRule="auto"/>
-      </w:pPr>
-      <w:proofErr w:type="spellStart"/>
+        <w:t>RCD (Reponsable coordination Departementale)</w:t>
+      </w:r>
+    </w:p>
+    <w:p>
+      <w:pPr>
+        <w:spacing w:line="480" w:lineRule="auto"/>
+      </w:pPr>
       <w:r>
         <w:t>Conseillier</w:t>
       </w:r>
-      <w:proofErr w:type="spellEnd"/>
     </w:p>
     <w:p>
       <w:pPr>
@@ -1269,7 +2248,7 @@
     <w:uiPriority w:val="9"/>
     <w:unhideWhenUsed/>
     <w:qFormat/>
-    <w:rsid w:val="008B7825"/>
+    <w:rsid w:val="0049170B"/>
     <w:pPr>
       <w:keepNext/>
       <w:keepLines/>
@@ -1278,9 +2257,30 @@
     </w:pPr>
     <w:rPr>
       <w:rFonts w:eastAsiaTheme="majorEastAsia" w:cstheme="majorBidi"/>
-      <w:sz w:val="26"/>
+      <w:sz w:val="28"/>
       <w:szCs w:val="26"/>
       <w:u w:val="single"/>
+    </w:rPr>
+  </w:style>
+  <w:style w:type="paragraph" w:styleId="Titre3">
+    <w:name w:val="heading 3"/>
+    <w:basedOn w:val="Normal"/>
+    <w:next w:val="Normal"/>
+    <w:link w:val="Titre3Car"/>
+    <w:uiPriority w:val="9"/>
+    <w:unhideWhenUsed/>
+    <w:qFormat/>
+    <w:rsid w:val="0049170B"/>
+    <w:pPr>
+      <w:keepNext/>
+      <w:keepLines/>
+      <w:spacing w:before="40"/>
+      <w:outlineLvl w:val="2"/>
+    </w:pPr>
+    <w:rPr>
+      <w:rFonts w:eastAsiaTheme="majorEastAsia" w:cstheme="majorBidi"/>
+      <w:b/>
+      <w:szCs w:val="24"/>
     </w:rPr>
   </w:style>
   <w:style w:type="character" w:default="1" w:styleId="Policepardfaut">
@@ -1370,10 +2370,10 @@
     <w:basedOn w:val="Policepardfaut"/>
     <w:link w:val="Titre2"/>
     <w:uiPriority w:val="9"/>
-    <w:rsid w:val="008B7825"/>
+    <w:rsid w:val="0049170B"/>
     <w:rPr>
       <w:rFonts w:ascii="Consolas" w:eastAsiaTheme="majorEastAsia" w:hAnsi="Consolas" w:cstheme="majorBidi"/>
-      <w:sz w:val="26"/>
+      <w:sz w:val="28"/>
       <w:szCs w:val="26"/>
       <w:u w:val="single"/>
     </w:rPr>
@@ -1388,6 +2388,95 @@
       <w:ind w:left="720"/>
       <w:contextualSpacing/>
     </w:pPr>
+  </w:style>
+  <w:style w:type="paragraph" w:styleId="Sansinterligne">
+    <w:name w:val="No Spacing"/>
+    <w:uiPriority w:val="1"/>
+    <w:qFormat/>
+    <w:rsid w:val="0049170B"/>
+    <w:rPr>
+      <w:rFonts w:ascii="Consolas" w:hAnsi="Consolas"/>
+    </w:rPr>
+  </w:style>
+  <w:style w:type="character" w:customStyle="1" w:styleId="Titre3Car">
+    <w:name w:val="Titre 3 Car"/>
+    <w:basedOn w:val="Policepardfaut"/>
+    <w:link w:val="Titre3"/>
+    <w:uiPriority w:val="9"/>
+    <w:rsid w:val="0049170B"/>
+    <w:rPr>
+      <w:rFonts w:ascii="Consolas" w:eastAsiaTheme="majorEastAsia" w:hAnsi="Consolas" w:cstheme="majorBidi"/>
+      <w:b/>
+      <w:szCs w:val="24"/>
+    </w:rPr>
+  </w:style>
+  <w:style w:type="paragraph" w:styleId="En-ttedetabledesmatires">
+    <w:name w:val="TOC Heading"/>
+    <w:basedOn w:val="Titre1"/>
+    <w:next w:val="Normal"/>
+    <w:uiPriority w:val="39"/>
+    <w:unhideWhenUsed/>
+    <w:qFormat/>
+    <w:rsid w:val="00E6779D"/>
+    <w:pPr>
+      <w:spacing w:line="259" w:lineRule="auto"/>
+      <w:outlineLvl w:val="9"/>
+    </w:pPr>
+    <w:rPr>
+      <w:rFonts w:asciiTheme="majorHAnsi" w:hAnsiTheme="majorHAnsi"/>
+      <w:b w:val="0"/>
+      <w:color w:val="2E74B5" w:themeColor="accent1" w:themeShade="BF"/>
+      <w:lang w:eastAsia="fr-CA"/>
+    </w:rPr>
+  </w:style>
+  <w:style w:type="paragraph" w:styleId="TM1">
+    <w:name w:val="toc 1"/>
+    <w:basedOn w:val="Normal"/>
+    <w:next w:val="Normal"/>
+    <w:autoRedefine/>
+    <w:uiPriority w:val="39"/>
+    <w:unhideWhenUsed/>
+    <w:rsid w:val="00E6779D"/>
+    <w:pPr>
+      <w:spacing w:after="100"/>
+    </w:pPr>
+  </w:style>
+  <w:style w:type="paragraph" w:styleId="TM2">
+    <w:name w:val="toc 2"/>
+    <w:basedOn w:val="Normal"/>
+    <w:next w:val="Normal"/>
+    <w:autoRedefine/>
+    <w:uiPriority w:val="39"/>
+    <w:unhideWhenUsed/>
+    <w:rsid w:val="00E6779D"/>
+    <w:pPr>
+      <w:spacing w:after="100"/>
+      <w:ind w:left="240"/>
+    </w:pPr>
+  </w:style>
+  <w:style w:type="paragraph" w:styleId="TM3">
+    <w:name w:val="toc 3"/>
+    <w:basedOn w:val="Normal"/>
+    <w:next w:val="Normal"/>
+    <w:autoRedefine/>
+    <w:uiPriority w:val="39"/>
+    <w:unhideWhenUsed/>
+    <w:rsid w:val="00E6779D"/>
+    <w:pPr>
+      <w:spacing w:after="100"/>
+      <w:ind w:left="480"/>
+    </w:pPr>
+  </w:style>
+  <w:style w:type="character" w:styleId="Lienhypertexte">
+    <w:name w:val="Hyperlink"/>
+    <w:basedOn w:val="Policepardfaut"/>
+    <w:uiPriority w:val="99"/>
+    <w:unhideWhenUsed/>
+    <w:rsid w:val="00E6779D"/>
+    <w:rPr>
+      <w:color w:val="0563C1" w:themeColor="hyperlink"/>
+      <w:u w:val="single"/>
+    </w:rPr>
   </w:style>
 </w:styles>
 </file>
@@ -1658,7 +2747,7 @@
 </file>
 
 <file path=customXml/itemProps1.xml><?xml version="1.0" encoding="utf-8"?>
-<ds:datastoreItem xmlns:ds="http://schemas.openxmlformats.org/officeDocument/2006/customXml" ds:itemID="{BD8FA6C1-3856-4ECB-A2C5-7DF46CAB5534}">
+<ds:datastoreItem xmlns:ds="http://schemas.openxmlformats.org/officeDocument/2006/customXml" ds:itemID="{FA00324A-C2A4-4921-8FB7-CF0FB4EC852F}">
   <ds:schemaRefs>
     <ds:schemaRef ds:uri="http://schemas.openxmlformats.org/officeDocument/2006/bibliography"/>
   </ds:schemaRefs>

</xml_diff>